<commit_message>
Added an ice shine effect and an ice panning effect
</commit_message>
<xml_diff>
--- a/Competency.docx
+++ b/Competency.docx
@@ -28,7 +28,20 @@
           <w:tcPr>
             <w:tcW w:w="4508" w:type="dxa"/>
           </w:tcPr>
-          <w:p/>
+          <w:p>
+            <w:r>
+              <w:rPr>
+                <w:color w:val="000000" w:themeColor="text1"/>
+              </w:rPr>
+              <w:t>More than enough content to hold meaningful discussion</w:t>
+            </w:r>
+            <w:r>
+              <w:rPr>
+                <w:color w:val="000000" w:themeColor="text1"/>
+              </w:rPr>
+              <w:t>. Novice Competency</w:t>
+            </w:r>
+          </w:p>
         </w:tc>
       </w:tr>
       <w:tr>
@@ -46,7 +59,19 @@
           <w:tcPr>
             <w:tcW w:w="4508" w:type="dxa"/>
           </w:tcPr>
-          <w:p/>
+          <w:p>
+            <w:r>
+              <w:t xml:space="preserve">Your design clearly showcases multiple ice and snow </w:t>
+            </w:r>
+            <w:proofErr w:type="spellStart"/>
+            <w:r>
+              <w:t>shader</w:t>
+            </w:r>
+            <w:proofErr w:type="spellEnd"/>
+            <w:r>
+              <w:t>. Though they could be more transparent. Novice Proficiency</w:t>
+            </w:r>
+          </w:p>
         </w:tc>
       </w:tr>
       <w:tr>
@@ -64,7 +89,11 @@
           <w:tcPr>
             <w:tcW w:w="4508" w:type="dxa"/>
           </w:tcPr>
-          <w:p/>
+          <w:p>
+            <w:r>
+              <w:t>Lot of innovations in ice presentation. And a little divergent thinking. Novice competency</w:t>
+            </w:r>
+          </w:p>
         </w:tc>
       </w:tr>
       <w:tr>
@@ -82,7 +111,11 @@
           <w:tcPr>
             <w:tcW w:w="4508" w:type="dxa"/>
           </w:tcPr>
-          <w:p/>
+          <w:p>
+            <w:r>
+              <w:t>Ramps were instead changed to solid textures to save on processing. Basic Proficiency</w:t>
+            </w:r>
+          </w:p>
         </w:tc>
       </w:tr>
       <w:tr>
@@ -100,7 +133,14 @@
           <w:tcPr>
             <w:tcW w:w="4508" w:type="dxa"/>
           </w:tcPr>
-          <w:p/>
+          <w:p>
+            <w:r>
+              <w:t>There is clear evidence of sophisticated work</w:t>
+            </w:r>
+            <w:r>
+              <w:t>. Novice Competency</w:t>
+            </w:r>
+          </w:p>
         </w:tc>
       </w:tr>
       <w:tr>
@@ -118,7 +158,11 @@
           <w:tcPr>
             <w:tcW w:w="4508" w:type="dxa"/>
           </w:tcPr>
-          <w:p/>
+          <w:p>
+            <w:r>
+              <w:t>There is evidence of use of version control but they aren’t very spread out date-wise. Novice competency</w:t>
+            </w:r>
+          </w:p>
         </w:tc>
       </w:tr>
     </w:tbl>
@@ -133,11 +177,10 @@
         <w:t>Josh</w:t>
       </w:r>
     </w:p>
-    <w:p/>
     <w:tbl>
       <w:tblPr>
         <w:tblStyle w:val="TableGrid"/>
-        <w:tblpPr w:leftFromText="180" w:rightFromText="180" w:vertAnchor="page" w:horzAnchor="margin" w:tblpY="4335"/>
+        <w:tblpPr w:leftFromText="180" w:rightFromText="180" w:vertAnchor="page" w:horzAnchor="margin" w:tblpY="6781"/>
         <w:tblW w:w="0" w:type="auto"/>
         <w:tblLook w:val="04A0" w:firstRow="1" w:lastRow="0" w:firstColumn="1" w:lastColumn="0" w:noHBand="0" w:noVBand="1"/>
       </w:tblPr>
@@ -305,40 +348,11 @@
         </w:tc>
       </w:tr>
     </w:tbl>
-    <w:p>
-      <w:pPr>
-        <w:rPr>
-          <w:color w:val="FF0000"/>
-        </w:rPr>
-      </w:pPr>
-    </w:p>
-    <w:p>
-      <w:r>
-        <w:t>Jack</w:t>
-      </w:r>
-    </w:p>
-    <w:p>
-      <w:bookmarkStart w:id="0" w:name="_GoBack"/>
-      <w:bookmarkEnd w:id="0"/>
-    </w:p>
-    <w:p>
-      <w:pPr>
-        <w:rPr>
-          <w:color w:val="FF0000"/>
-        </w:rPr>
-      </w:pPr>
-    </w:p>
-    <w:p>
-      <w:pPr>
-        <w:rPr>
-          <w:color w:val="FF0000"/>
-        </w:rPr>
-      </w:pPr>
-    </w:p>
+    <w:p/>
     <w:tbl>
       <w:tblPr>
         <w:tblStyle w:val="TableGrid"/>
-        <w:tblpPr w:leftFromText="180" w:rightFromText="180" w:tblpY="435"/>
+        <w:tblpPr w:leftFromText="180" w:rightFromText="180" w:vertAnchor="page" w:horzAnchor="margin" w:tblpY="11506"/>
         <w:tblW w:w="0" w:type="auto"/>
         <w:tblLook w:val="04A0" w:firstRow="1" w:lastRow="0" w:firstColumn="1" w:lastColumn="0" w:noHBand="0" w:noVBand="1"/>
       </w:tblPr>
@@ -352,15 +366,7 @@
             <w:tcW w:w="4508" w:type="dxa"/>
           </w:tcPr>
           <w:p>
-            <w:pPr>
-              <w:rPr>
-                <w:color w:val="FF0000"/>
-              </w:rPr>
-            </w:pPr>
-            <w:r>
-              <w:rPr>
-                <w:color w:val="FF0000"/>
-              </w:rPr>
+            <w:r>
               <w:t>Competency</w:t>
             </w:r>
           </w:p>
@@ -370,29 +376,24 @@
             <w:tcW w:w="4508" w:type="dxa"/>
           </w:tcPr>
           <w:p>
-            <w:pPr>
-              <w:rPr>
-                <w:color w:val="FF0000"/>
-              </w:rPr>
-            </w:pPr>
-          </w:p>
-        </w:tc>
-      </w:tr>
-      <w:tr>
-        <w:tc>
-          <w:tcPr>
-            <w:tcW w:w="4508" w:type="dxa"/>
-          </w:tcPr>
-          <w:p>
-            <w:pPr>
-              <w:rPr>
-                <w:color w:val="FF0000"/>
-              </w:rPr>
-            </w:pPr>
-            <w:r>
-              <w:rPr>
-                <w:color w:val="FF0000"/>
-              </w:rPr>
+            <w:proofErr w:type="spellStart"/>
+            <w:r>
+              <w:t>Shaders</w:t>
+            </w:r>
+            <w:proofErr w:type="spellEnd"/>
+            <w:r>
+              <w:t xml:space="preserve"> have been written well and to a great standard</w:t>
+            </w:r>
+          </w:p>
+        </w:tc>
+      </w:tr>
+      <w:tr>
+        <w:tc>
+          <w:tcPr>
+            <w:tcW w:w="4508" w:type="dxa"/>
+          </w:tcPr>
+          <w:p>
+            <w:r>
               <w:t>Design</w:t>
             </w:r>
           </w:p>
@@ -402,29 +403,27 @@
             <w:tcW w:w="4508" w:type="dxa"/>
           </w:tcPr>
           <w:p>
-            <w:pPr>
-              <w:rPr>
-                <w:color w:val="FF0000"/>
-              </w:rPr>
-            </w:pPr>
-          </w:p>
-        </w:tc>
-      </w:tr>
-      <w:tr>
-        <w:tc>
-          <w:tcPr>
-            <w:tcW w:w="4508" w:type="dxa"/>
-          </w:tcPr>
-          <w:p>
-            <w:pPr>
-              <w:rPr>
-                <w:color w:val="FF0000"/>
-              </w:rPr>
-            </w:pPr>
-            <w:r>
-              <w:rPr>
-                <w:color w:val="FF0000"/>
-              </w:rPr>
+            <w:r>
+              <w:t xml:space="preserve">You have fulfilled your brief which is good, making sure everything looks amazing. The blue  ice </w:t>
+            </w:r>
+            <w:proofErr w:type="spellStart"/>
+            <w:r>
+              <w:t>shader</w:t>
+            </w:r>
+            <w:proofErr w:type="spellEnd"/>
+            <w:r>
+              <w:t xml:space="preserve"> would look better if it was more transparent</w:t>
+            </w:r>
+          </w:p>
+        </w:tc>
+      </w:tr>
+      <w:tr>
+        <w:tc>
+          <w:tcPr>
+            <w:tcW w:w="4508" w:type="dxa"/>
+          </w:tcPr>
+          <w:p>
+            <w:r>
               <w:t>Innovation</w:t>
             </w:r>
           </w:p>
@@ -434,29 +433,19 @@
             <w:tcW w:w="4508" w:type="dxa"/>
           </w:tcPr>
           <w:p>
-            <w:pPr>
-              <w:rPr>
-                <w:color w:val="FF0000"/>
-              </w:rPr>
-            </w:pPr>
-          </w:p>
-        </w:tc>
-      </w:tr>
-      <w:tr>
-        <w:tc>
-          <w:tcPr>
-            <w:tcW w:w="4508" w:type="dxa"/>
-          </w:tcPr>
-          <w:p>
-            <w:pPr>
-              <w:rPr>
-                <w:color w:val="FF0000"/>
-              </w:rPr>
-            </w:pPr>
-            <w:r>
-              <w:rPr>
-                <w:color w:val="FF0000"/>
-              </w:rPr>
+            <w:r>
+              <w:t xml:space="preserve">I haven’t seen much ice in games, so it was great to see something different </w:t>
+            </w:r>
+          </w:p>
+        </w:tc>
+      </w:tr>
+      <w:tr>
+        <w:tc>
+          <w:tcPr>
+            <w:tcW w:w="4508" w:type="dxa"/>
+          </w:tcPr>
+          <w:p>
+            <w:r>
               <w:t>Profiling</w:t>
             </w:r>
           </w:p>
@@ -466,29 +455,19 @@
             <w:tcW w:w="4508" w:type="dxa"/>
           </w:tcPr>
           <w:p>
-            <w:pPr>
-              <w:rPr>
-                <w:color w:val="FF0000"/>
-              </w:rPr>
-            </w:pPr>
-          </w:p>
-        </w:tc>
-      </w:tr>
-      <w:tr>
-        <w:tc>
-          <w:tcPr>
-            <w:tcW w:w="4508" w:type="dxa"/>
-          </w:tcPr>
-          <w:p>
-            <w:pPr>
-              <w:rPr>
-                <w:color w:val="FF0000"/>
-              </w:rPr>
-            </w:pPr>
-            <w:r>
-              <w:rPr>
-                <w:color w:val="FF0000"/>
-              </w:rPr>
+            <w:r>
+              <w:t xml:space="preserve">The code looks efficient </w:t>
+            </w:r>
+          </w:p>
+        </w:tc>
+      </w:tr>
+      <w:tr>
+        <w:tc>
+          <w:tcPr>
+            <w:tcW w:w="4508" w:type="dxa"/>
+          </w:tcPr>
+          <w:p>
+            <w:r>
               <w:t>Sophistication</w:t>
             </w:r>
           </w:p>
@@ -498,29 +477,19 @@
             <w:tcW w:w="4508" w:type="dxa"/>
           </w:tcPr>
           <w:p>
-            <w:pPr>
-              <w:rPr>
-                <w:color w:val="FF0000"/>
-              </w:rPr>
-            </w:pPr>
-          </w:p>
-        </w:tc>
-      </w:tr>
-      <w:tr>
-        <w:tc>
-          <w:tcPr>
-            <w:tcW w:w="4508" w:type="dxa"/>
-          </w:tcPr>
-          <w:p>
-            <w:pPr>
-              <w:rPr>
-                <w:color w:val="FF0000"/>
-              </w:rPr>
-            </w:pPr>
-            <w:r>
-              <w:rPr>
-                <w:color w:val="FF0000"/>
-              </w:rPr>
+            <w:r>
+              <w:t>The ice and snow look realistic and fit into the scene nicely</w:t>
+            </w:r>
+          </w:p>
+        </w:tc>
+      </w:tr>
+      <w:tr>
+        <w:tc>
+          <w:tcPr>
+            <w:tcW w:w="4508" w:type="dxa"/>
+          </w:tcPr>
+          <w:p>
+            <w:r>
               <w:t>Version Control</w:t>
             </w:r>
           </w:p>
@@ -530,266 +499,22 @@
             <w:tcW w:w="4508" w:type="dxa"/>
           </w:tcPr>
           <w:p>
-            <w:pPr>
-              <w:rPr>
-                <w:color w:val="FF0000"/>
-              </w:rPr>
-            </w:pPr>
+            <w:r>
+              <w:t>You have been using git with good comments</w:t>
+            </w:r>
           </w:p>
         </w:tc>
       </w:tr>
     </w:tbl>
     <w:p>
-      <w:pPr>
-        <w:rPr>
-          <w:color w:val="FF0000"/>
-        </w:rPr>
-      </w:pPr>
+      <w:bookmarkStart w:id="0" w:name="_GoBack"/>
+      <w:bookmarkEnd w:id="0"/>
     </w:p>
-    <w:tbl>
-      <w:tblPr>
-        <w:tblStyle w:val="TableGrid"/>
-        <w:tblpPr w:leftFromText="180" w:rightFromText="180" w:tblpY="435"/>
-        <w:tblW w:w="0" w:type="auto"/>
-        <w:tblLook w:val="04A0" w:firstRow="1" w:lastRow="0" w:firstColumn="1" w:lastColumn="0" w:noHBand="0" w:noVBand="1"/>
-      </w:tblPr>
-      <w:tblGrid>
-        <w:gridCol w:w="4508"/>
-        <w:gridCol w:w="4508"/>
-      </w:tblGrid>
-      <w:tr>
-        <w:tc>
-          <w:tcPr>
-            <w:tcW w:w="4508" w:type="dxa"/>
-          </w:tcPr>
-          <w:p>
-            <w:r>
-              <w:t>Competency</w:t>
-            </w:r>
-          </w:p>
-        </w:tc>
-        <w:tc>
-          <w:tcPr>
-            <w:tcW w:w="4508" w:type="dxa"/>
-          </w:tcPr>
-          <w:p/>
-        </w:tc>
-      </w:tr>
-      <w:tr>
-        <w:tc>
-          <w:tcPr>
-            <w:tcW w:w="4508" w:type="dxa"/>
-          </w:tcPr>
-          <w:p>
-            <w:r>
-              <w:t>Design</w:t>
-            </w:r>
-          </w:p>
-        </w:tc>
-        <w:tc>
-          <w:tcPr>
-            <w:tcW w:w="4508" w:type="dxa"/>
-          </w:tcPr>
-          <w:p/>
-        </w:tc>
-      </w:tr>
-      <w:tr>
-        <w:tc>
-          <w:tcPr>
-            <w:tcW w:w="4508" w:type="dxa"/>
-          </w:tcPr>
-          <w:p>
-            <w:r>
-              <w:t>Innovation</w:t>
-            </w:r>
-          </w:p>
-        </w:tc>
-        <w:tc>
-          <w:tcPr>
-            <w:tcW w:w="4508" w:type="dxa"/>
-          </w:tcPr>
-          <w:p/>
-        </w:tc>
-      </w:tr>
-      <w:tr>
-        <w:tc>
-          <w:tcPr>
-            <w:tcW w:w="4508" w:type="dxa"/>
-          </w:tcPr>
-          <w:p>
-            <w:r>
-              <w:t>Profiling</w:t>
-            </w:r>
-          </w:p>
-        </w:tc>
-        <w:tc>
-          <w:tcPr>
-            <w:tcW w:w="4508" w:type="dxa"/>
-          </w:tcPr>
-          <w:p/>
-        </w:tc>
-      </w:tr>
-      <w:tr>
-        <w:tc>
-          <w:tcPr>
-            <w:tcW w:w="4508" w:type="dxa"/>
-          </w:tcPr>
-          <w:p>
-            <w:r>
-              <w:t>Sophistication</w:t>
-            </w:r>
-          </w:p>
-        </w:tc>
-        <w:tc>
-          <w:tcPr>
-            <w:tcW w:w="4508" w:type="dxa"/>
-          </w:tcPr>
-          <w:p/>
-        </w:tc>
-      </w:tr>
-      <w:tr>
-        <w:tc>
-          <w:tcPr>
-            <w:tcW w:w="4508" w:type="dxa"/>
-          </w:tcPr>
-          <w:p>
-            <w:r>
-              <w:t>Version Control</w:t>
-            </w:r>
-          </w:p>
-        </w:tc>
-        <w:tc>
-          <w:tcPr>
-            <w:tcW w:w="4508" w:type="dxa"/>
-          </w:tcPr>
-          <w:p/>
-        </w:tc>
-      </w:tr>
-    </w:tbl>
-    <w:p/>
-    <w:tbl>
-      <w:tblPr>
-        <w:tblStyle w:val="TableGrid"/>
-        <w:tblpPr w:leftFromText="180" w:rightFromText="180" w:tblpY="435"/>
-        <w:tblW w:w="0" w:type="auto"/>
-        <w:tblLook w:val="04A0" w:firstRow="1" w:lastRow="0" w:firstColumn="1" w:lastColumn="0" w:noHBand="0" w:noVBand="1"/>
-      </w:tblPr>
-      <w:tblGrid>
-        <w:gridCol w:w="4508"/>
-        <w:gridCol w:w="4508"/>
-      </w:tblGrid>
-      <w:tr>
-        <w:tc>
-          <w:tcPr>
-            <w:tcW w:w="4508" w:type="dxa"/>
-          </w:tcPr>
-          <w:p>
-            <w:r>
-              <w:t>Competency</w:t>
-            </w:r>
-          </w:p>
-        </w:tc>
-        <w:tc>
-          <w:tcPr>
-            <w:tcW w:w="4508" w:type="dxa"/>
-          </w:tcPr>
-          <w:p/>
-        </w:tc>
-      </w:tr>
-      <w:tr>
-        <w:tc>
-          <w:tcPr>
-            <w:tcW w:w="4508" w:type="dxa"/>
-          </w:tcPr>
-          <w:p>
-            <w:r>
-              <w:t>Design</w:t>
-            </w:r>
-          </w:p>
-        </w:tc>
-        <w:tc>
-          <w:tcPr>
-            <w:tcW w:w="4508" w:type="dxa"/>
-          </w:tcPr>
-          <w:p/>
-        </w:tc>
-      </w:tr>
-      <w:tr>
-        <w:tc>
-          <w:tcPr>
-            <w:tcW w:w="4508" w:type="dxa"/>
-          </w:tcPr>
-          <w:p>
-            <w:r>
-              <w:t>Innovation</w:t>
-            </w:r>
-          </w:p>
-        </w:tc>
-        <w:tc>
-          <w:tcPr>
-            <w:tcW w:w="4508" w:type="dxa"/>
-          </w:tcPr>
-          <w:p/>
-        </w:tc>
-      </w:tr>
-      <w:tr>
-        <w:tc>
-          <w:tcPr>
-            <w:tcW w:w="4508" w:type="dxa"/>
-          </w:tcPr>
-          <w:p>
-            <w:r>
-              <w:t>Profiling</w:t>
-            </w:r>
-          </w:p>
-        </w:tc>
-        <w:tc>
-          <w:tcPr>
-            <w:tcW w:w="4508" w:type="dxa"/>
-          </w:tcPr>
-          <w:p/>
-        </w:tc>
-      </w:tr>
-      <w:tr>
-        <w:tc>
-          <w:tcPr>
-            <w:tcW w:w="4508" w:type="dxa"/>
-          </w:tcPr>
-          <w:p>
-            <w:r>
-              <w:t>Sophistication</w:t>
-            </w:r>
-          </w:p>
-        </w:tc>
-        <w:tc>
-          <w:tcPr>
-            <w:tcW w:w="4508" w:type="dxa"/>
-          </w:tcPr>
-          <w:p/>
-        </w:tc>
-      </w:tr>
-      <w:tr>
-        <w:tc>
-          <w:tcPr>
-            <w:tcW w:w="4508" w:type="dxa"/>
-          </w:tcPr>
-          <w:p>
-            <w:r>
-              <w:t>Version Control</w:t>
-            </w:r>
-          </w:p>
-        </w:tc>
-        <w:tc>
-          <w:tcPr>
-            <w:tcW w:w="4508" w:type="dxa"/>
-          </w:tcPr>
-          <w:p/>
-        </w:tc>
-      </w:tr>
-    </w:tbl>
-    <w:p/>
-    <w:p/>
-    <w:p/>
+    <w:p>
+      <w:r>
+        <w:t xml:space="preserve"> Jack</w:t>
+      </w:r>
+    </w:p>
     <w:sectPr>
       <w:pgSz w:w="11906" w:h="16838"/>
       <w:pgMar w:top="1440" w:right="1440" w:bottom="1440" w:left="1440" w:header="708" w:footer="708" w:gutter="0"/>

</xml_diff>